<commit_message>
Added Slave ID input to "Open TCP Session.vi"
Added Slave ID input to "Open TCP Session.vi"
Updated documentation
</commit_message>
<xml_diff>
--- a/Documentation/MB_Master - User Guide.docx
+++ b/Documentation/MB_Master - User Guide.docx
@@ -124,7 +124,7 @@
         <w:t>Rev. 1.</w:t>
       </w:r>
       <w:r>
-        <w:t>2</w:t>
+        <w:t>3</w:t>
       </w:r>
     </w:p>
     <w:p>
@@ -1420,27 +1420,14 @@
       <w:r>
         <w:t xml:space="preserve">Download the latest version of the library from: </w:t>
       </w:r>
-      <w:r>
-        <w:fldChar w:fldCharType="begin"/>
-      </w:r>
-      <w:r>
-        <w:instrText xml:space="preserve"> HYPERLINK "https://lavag.org/files/file/286-plasmionique-modbus-master/" </w:instrText>
-      </w:r>
-      <w:r>
-        <w:fldChar w:fldCharType="separate"/>
-      </w:r>
-      <w:r>
-        <w:rPr>
-          <w:rStyle w:val="Hyperlink"/>
-        </w:rPr>
-        <w:t>https://lavag.org/files/file/286-plasmionique-modbus-master/</w:t>
-      </w:r>
-      <w:r>
-        <w:rPr>
-          <w:rStyle w:val="Hyperlink"/>
-        </w:rPr>
-        <w:fldChar w:fldCharType="end"/>
-      </w:r>
+      <w:hyperlink r:id="rId11" w:history="1">
+        <w:r>
+          <w:rPr>
+            <w:rStyle w:val="Hyperlink"/>
+          </w:rPr>
+          <w:t>https://lavag.org/files/file/286-plasmionique-modbus-master/</w:t>
+        </w:r>
+      </w:hyperlink>
     </w:p>
     <w:p>
       <w:r>
@@ -1477,10 +1464,8 @@
       <w:r>
         <w:t>Examples</w:t>
       </w:r>
-      <w:bookmarkStart w:id="9" w:name="_GoBack"/>
       <w:bookmarkEnd w:id="7"/>
       <w:bookmarkEnd w:id="8"/>
-      <w:bookmarkEnd w:id="9"/>
     </w:p>
     <w:p>
       <w:r>
@@ -1593,11 +1578,11 @@
       <w:pPr>
         <w:pStyle w:val="Heading1"/>
       </w:pPr>
-      <w:bookmarkStart w:id="10" w:name="_Toc525830629"/>
+      <w:bookmarkStart w:id="9" w:name="_Toc525830629"/>
       <w:r>
         <w:t>Support</w:t>
       </w:r>
-      <w:bookmarkEnd w:id="10"/>
+      <w:bookmarkEnd w:id="9"/>
     </w:p>
     <w:p>
       <w:r>
@@ -1612,7 +1597,7 @@
       <w:r>
         <w:t xml:space="preserve"> or post your comment on the support forum: </w:t>
       </w:r>
-      <w:hyperlink r:id="rId11" w:history="1">
+      <w:hyperlink r:id="rId12" w:history="1">
         <w:r>
           <w:rPr>
             <w:rStyle w:val="Hyperlink"/>
@@ -1631,7 +1616,7 @@
       <w:r>
         <w:t xml:space="preserve">The development source code is available on GitHub:  </w:t>
       </w:r>
-      <w:hyperlink r:id="rId12" w:history="1">
+      <w:hyperlink r:id="rId13" w:history="1">
         <w:r>
           <w:rPr>
             <w:rStyle w:val="Hyperlink"/>
@@ -1652,8 +1637,8 @@
       <w:pPr>
         <w:pStyle w:val="Heading1"/>
       </w:pPr>
+      <w:bookmarkStart w:id="10" w:name="_Toc525830630"/>
       <w:bookmarkStart w:id="11" w:name="_Toc455765398"/>
-      <w:bookmarkStart w:id="12" w:name="_Toc525830630"/>
       <w:r>
         <w:lastRenderedPageBreak/>
         <w:t xml:space="preserve">Modbus </w:t>
@@ -1666,7 +1651,7 @@
       <w:r>
         <w:t xml:space="preserve"> Tester</w:t>
       </w:r>
-      <w:bookmarkEnd w:id="12"/>
+      <w:bookmarkEnd w:id="10"/>
     </w:p>
     <w:p>
       <w:r>
@@ -1710,7 +1695,7 @@
                     </pic:cNvPicPr>
                   </pic:nvPicPr>
                   <pic:blipFill>
-                    <a:blip r:embed="rId13">
+                    <a:blip r:embed="rId14">
                       <a:extLst>
                         <a:ext uri="{28A0092B-C50C-407E-A947-70E740481C1C}">
                           <a14:useLocalDpi xmlns:a14="http://schemas.microsoft.com/office/drawing/2010/main" val="0"/>
@@ -1904,7 +1889,7 @@
                     </pic:cNvPicPr>
                   </pic:nvPicPr>
                   <pic:blipFill rotWithShape="1">
-                    <a:blip r:embed="rId14">
+                    <a:blip r:embed="rId15">
                       <a:extLst>
                         <a:ext uri="{28A0092B-C50C-407E-A947-70E740481C1C}">
                           <a14:useLocalDpi xmlns:a14="http://schemas.microsoft.com/office/drawing/2010/main" val="0"/>
@@ -2030,7 +2015,7 @@
       <w:pPr>
         <w:pStyle w:val="Heading1"/>
       </w:pPr>
-      <w:bookmarkStart w:id="13" w:name="_Toc525830631"/>
+      <w:bookmarkStart w:id="12" w:name="_Toc525830631"/>
       <w:r>
         <w:lastRenderedPageBreak/>
         <w:t>Modbus</w:t>
@@ -2039,7 +2024,7 @@
         <w:t xml:space="preserve"> Palette</w:t>
       </w:r>
       <w:bookmarkEnd w:id="11"/>
-      <w:bookmarkEnd w:id="13"/>
+      <w:bookmarkEnd w:id="12"/>
     </w:p>
     <w:p>
       <w:r>
@@ -2074,7 +2059,7 @@
                     <pic:cNvPicPr/>
                   </pic:nvPicPr>
                   <pic:blipFill>
-                    <a:blip r:embed="rId15"/>
+                    <a:blip r:embed="rId16"/>
                     <a:stretch>
                       <a:fillRect/>
                     </a:stretch>
@@ -2338,14 +2323,14 @@
       <w:pPr>
         <w:pStyle w:val="Heading1"/>
       </w:pPr>
-      <w:bookmarkStart w:id="14" w:name="_Toc455765399"/>
-      <w:bookmarkStart w:id="15" w:name="_Toc525830632"/>
+      <w:bookmarkStart w:id="13" w:name="_Toc455765399"/>
+      <w:bookmarkStart w:id="14" w:name="_Toc525830632"/>
       <w:r>
         <w:lastRenderedPageBreak/>
         <w:t>Modbus Session</w:t>
       </w:r>
+      <w:bookmarkEnd w:id="13"/>
       <w:bookmarkEnd w:id="14"/>
-      <w:bookmarkEnd w:id="15"/>
     </w:p>
     <w:p>
       <w:r>
@@ -2497,11 +2482,11 @@
       <w:pPr>
         <w:pStyle w:val="Heading2"/>
       </w:pPr>
-      <w:bookmarkStart w:id="16" w:name="_Toc455765400"/>
+      <w:bookmarkStart w:id="15" w:name="_Toc455765400"/>
       <w:r>
         <w:t>Session Properties</w:t>
       </w:r>
-      <w:bookmarkEnd w:id="16"/>
+      <w:bookmarkEnd w:id="15"/>
     </w:p>
     <w:p>
       <w:r>
@@ -2533,7 +2518,7 @@
                     <pic:cNvPicPr/>
                   </pic:nvPicPr>
                   <pic:blipFill>
-                    <a:blip r:embed="rId16">
+                    <a:blip r:embed="rId17">
                       <a:extLst>
                         <a:ext uri="{28A0092B-C50C-407E-A947-70E740481C1C}">
                           <a14:useLocalDpi xmlns:a14="http://schemas.microsoft.com/office/drawing/2010/main" val="0"/>
@@ -2669,11 +2654,11 @@
       <w:pPr>
         <w:pStyle w:val="Heading2"/>
       </w:pPr>
-      <w:bookmarkStart w:id="17" w:name="_Toc455765401"/>
+      <w:bookmarkStart w:id="16" w:name="_Toc455765401"/>
       <w:r>
         <w:t>Opening a Modbus Serial Session</w:t>
       </w:r>
-      <w:bookmarkEnd w:id="17"/>
+      <w:bookmarkEnd w:id="16"/>
     </w:p>
     <w:p>
       <w:r>
@@ -2705,7 +2690,7 @@
                     <pic:cNvPicPr/>
                   </pic:nvPicPr>
                   <pic:blipFill rotWithShape="1">
-                    <a:blip r:embed="rId17"/>
+                    <a:blip r:embed="rId18"/>
                     <a:srcRect b="27104"/>
                     <a:stretch/>
                   </pic:blipFill>
@@ -3174,7 +3159,7 @@
                     <pic:cNvPicPr/>
                   </pic:nvPicPr>
                   <pic:blipFill>
-                    <a:blip r:embed="rId18">
+                    <a:blip r:embed="rId19">
                       <a:extLst>
                         <a:ext uri="{28A0092B-C50C-407E-A947-70E740481C1C}">
                           <a14:useLocalDpi xmlns:a14="http://schemas.microsoft.com/office/drawing/2010/main" val="0"/>
@@ -3321,7 +3306,7 @@
       <w:pPr>
         <w:pStyle w:val="Heading2"/>
       </w:pPr>
-      <w:bookmarkStart w:id="18" w:name="_Toc455765402"/>
+      <w:bookmarkStart w:id="17" w:name="_Toc455765402"/>
       <w:r>
         <w:lastRenderedPageBreak/>
         <w:t>Opening a Modbus TCP/IP</w:t>
@@ -3329,14 +3314,11 @@
       <w:r>
         <w:t xml:space="preserve"> Session</w:t>
       </w:r>
-      <w:bookmarkEnd w:id="18"/>
-    </w:p>
-    <w:p>
-      <w:r>
-        <w:t xml:space="preserve">To open TCP/IP Modbus Session, use “Open TCP Session.vi” from the functions palette. Note that the Slave ID is set to </w:t>
-      </w:r>
-      <w:r>
-        <w:t>0xFF by default. This can be changed later using the property node.</w:t>
+      <w:bookmarkEnd w:id="17"/>
+    </w:p>
+    <w:p>
+      <w:r>
+        <w:t>To open TCP/IP Modbus Session, use “Open TCP Session.vi” from the functions palette.</w:t>
       </w:r>
     </w:p>
     <w:p>
@@ -3349,10 +3331,10 @@
           <w:lang w:eastAsia="en-CA"/>
         </w:rPr>
         <w:drawing>
-          <wp:inline distT="0" distB="0" distL="0" distR="0" wp14:anchorId="4F403A26" wp14:editId="6E039998">
-            <wp:extent cx="3329796" cy="819509"/>
-            <wp:effectExtent l="0" t="0" r="4445" b="0"/>
-            <wp:docPr id="8" name="Picture 8"/>
+          <wp:inline distT="0" distB="0" distL="0" distR="0" wp14:anchorId="1CD2CD5D" wp14:editId="2252B427">
+            <wp:extent cx="3305175" cy="1057275"/>
+            <wp:effectExtent l="0" t="0" r="9525" b="9525"/>
+            <wp:docPr id="31" name="Picture 31"/>
             <wp:cNvGraphicFramePr>
               <a:graphicFrameLocks xmlns:a="http://schemas.openxmlformats.org/drawingml/2006/main" noChangeAspect="1"/>
             </wp:cNvGraphicFramePr>
@@ -3363,27 +3345,20 @@
                     <pic:cNvPr id="0" name=""/>
                     <pic:cNvPicPr/>
                   </pic:nvPicPr>
-                  <pic:blipFill rotWithShape="1">
-                    <a:blip r:embed="rId19"/>
-                    <a:srcRect b="36662"/>
-                    <a:stretch/>
+                  <pic:blipFill>
+                    <a:blip r:embed="rId20"/>
+                    <a:stretch>
+                      <a:fillRect/>
+                    </a:stretch>
                   </pic:blipFill>
-                  <pic:spPr bwMode="auto">
+                  <pic:spPr>
                     <a:xfrm>
                       <a:off x="0" y="0"/>
-                      <a:ext cx="3333750" cy="820482"/>
+                      <a:ext cx="3305175" cy="1057275"/>
                     </a:xfrm>
                     <a:prstGeom prst="rect">
                       <a:avLst/>
                     </a:prstGeom>
-                    <a:ln>
-                      <a:noFill/>
-                    </a:ln>
-                    <a:extLst>
-                      <a:ext uri="{53640926-AAD7-44D8-BBD7-CCE9431645EC}">
-                        <a14:shadowObscured xmlns:a14="http://schemas.microsoft.com/office/drawing/2010/main"/>
-                      </a:ext>
-                    </a:extLst>
                   </pic:spPr>
                 </pic:pic>
               </a:graphicData>
@@ -3469,6 +3444,30 @@
     </w:p>
     <w:p>
       <w:pPr>
+        <w:pStyle w:val="ListParagraph"/>
+        <w:numPr>
+          <w:ilvl w:val="0"/>
+          <w:numId w:val="8"/>
+        </w:numPr>
+      </w:pPr>
+      <w:r>
+        <w:rPr>
+          <w:b/>
+        </w:rPr>
+        <w:t>Slave ID</w:t>
+      </w:r>
+      <w:r>
+        <w:t xml:space="preserve">: </w:t>
+      </w:r>
+      <w:r>
+        <w:t xml:space="preserve">Equivalent to the serial slave ID. This setting may be required when communicating with a serial slave through a Modbus gateway. By default slave ID is set to 255. </w:t>
+      </w:r>
+      <w:r>
+        <w:t>Note that the Slave ID can be changed later using the property node.</w:t>
+      </w:r>
+    </w:p>
+    <w:p>
+      <w:pPr>
         <w:rPr>
           <w:b/>
         </w:rPr>
@@ -3503,11 +3502,11 @@
       <w:pPr>
         <w:pStyle w:val="Heading2"/>
       </w:pPr>
-      <w:bookmarkStart w:id="19" w:name="_Toc455765403"/>
+      <w:bookmarkStart w:id="18" w:name="_Toc455765403"/>
       <w:r>
         <w:t>Closing a Modbus Session</w:t>
       </w:r>
-      <w:bookmarkEnd w:id="19"/>
+      <w:bookmarkEnd w:id="18"/>
     </w:p>
     <w:p>
       <w:r>
@@ -3539,7 +3538,7 @@
                     <pic:cNvPicPr/>
                   </pic:nvPicPr>
                   <pic:blipFill rotWithShape="1">
-                    <a:blip r:embed="rId20"/>
+                    <a:blip r:embed="rId21"/>
                     <a:srcRect b="36688"/>
                     <a:stretch/>
                   </pic:blipFill>
@@ -3579,12 +3578,12 @@
       <w:pPr>
         <w:pStyle w:val="Heading2"/>
       </w:pPr>
-      <w:bookmarkStart w:id="20" w:name="_Toc455765404"/>
+      <w:bookmarkStart w:id="19" w:name="_Toc455765404"/>
       <w:r>
         <w:lastRenderedPageBreak/>
         <w:t>Concurrent Modbus Sessions</w:t>
       </w:r>
-      <w:bookmarkEnd w:id="20"/>
+      <w:bookmarkEnd w:id="19"/>
     </w:p>
     <w:p>
       <w:r>
@@ -3980,140 +3979,6 @@
             <wp:extent cx="6335517" cy="1068780"/>
             <wp:effectExtent l="0" t="0" r="8255" b="0"/>
             <wp:docPr id="10" name="Picture 10"/>
-            <wp:cNvGraphicFramePr>
-              <a:graphicFrameLocks xmlns:a="http://schemas.openxmlformats.org/drawingml/2006/main" noChangeAspect="1"/>
-            </wp:cNvGraphicFramePr>
-            <a:graphic xmlns:a="http://schemas.openxmlformats.org/drawingml/2006/main">
-              <a:graphicData uri="http://schemas.openxmlformats.org/drawingml/2006/picture">
-                <pic:pic xmlns:pic="http://schemas.openxmlformats.org/drawingml/2006/picture">
-                  <pic:nvPicPr>
-                    <pic:cNvPr id="0" name=""/>
-                    <pic:cNvPicPr/>
-                  </pic:nvPicPr>
-                  <pic:blipFill>
-                    <a:blip r:embed="rId21"/>
-                    <a:stretch>
-                      <a:fillRect/>
-                    </a:stretch>
-                  </pic:blipFill>
-                  <pic:spPr>
-                    <a:xfrm>
-                      <a:off x="0" y="0"/>
-                      <a:ext cx="6368143" cy="1074284"/>
-                    </a:xfrm>
-                    <a:prstGeom prst="rect">
-                      <a:avLst/>
-                    </a:prstGeom>
-                  </pic:spPr>
-                </pic:pic>
-              </a:graphicData>
-            </a:graphic>
-          </wp:inline>
-        </w:drawing>
-      </w:r>
-    </w:p>
-    <w:p>
-      <w:r>
-        <w:br w:type="page"/>
-      </w:r>
-    </w:p>
-    <w:p>
-      <w:pPr>
-        <w:pStyle w:val="ListParagraph"/>
-        <w:numPr>
-          <w:ilvl w:val="0"/>
-          <w:numId w:val="11"/>
-        </w:numPr>
-        <w:spacing w:before="0" w:after="200" w:line="276" w:lineRule="auto"/>
-      </w:pPr>
-      <w:r>
-        <w:lastRenderedPageBreak/>
-        <w:t xml:space="preserve">Open multiple sessions, each using the same </w:t>
-      </w:r>
-      <w:r>
-        <w:t>“</w:t>
-      </w:r>
-      <w:r>
-        <w:t>Mode</w:t>
-      </w:r>
-      <w:r>
-        <w:t>”</w:t>
-      </w:r>
-      <w:r>
-        <w:t xml:space="preserve">, </w:t>
-      </w:r>
-      <w:r>
-        <w:t>“</w:t>
-      </w:r>
-      <w:r>
-        <w:t xml:space="preserve">Serial </w:t>
-      </w:r>
-      <w:proofErr w:type="spellStart"/>
-      <w:r>
-        <w:t>Config</w:t>
-      </w:r>
-      <w:proofErr w:type="spellEnd"/>
-      <w:r>
-        <w:t>”</w:t>
-      </w:r>
-      <w:r>
-        <w:t xml:space="preserve"> and </w:t>
-      </w:r>
-      <w:r>
-        <w:t>“</w:t>
-      </w:r>
-      <w:r>
-        <w:t>VISA Resource</w:t>
-      </w:r>
-      <w:r>
-        <w:t>”</w:t>
-      </w:r>
-      <w:r>
-        <w:t xml:space="preserve"> but unique Slave IDs</w:t>
-      </w:r>
-      <w:r>
-        <w:t xml:space="preserve"> (this is an example of case B above)</w:t>
-      </w:r>
-      <w:r>
-        <w:t>.</w:t>
-      </w:r>
-      <w:r>
-        <w:t xml:space="preserve"> Each session can run in </w:t>
-      </w:r>
-      <w:r>
-        <w:t>its own, unique,</w:t>
-      </w:r>
-      <w:r>
-        <w:t xml:space="preserve"> data acquisition loop</w:t>
-      </w:r>
-      <w:r>
-        <w:t xml:space="preserve"> as long as the 10 second transaction time limit is respected</w:t>
-      </w:r>
-      <w:r>
-        <w:t>. This is the preferred</w:t>
-      </w:r>
-      <w:r>
-        <w:t xml:space="preserve"> solution but care must be taken to ensure that all sessions are configured identically</w:t>
-      </w:r>
-      <w:r>
-        <w:t>.</w:t>
-      </w:r>
-    </w:p>
-    <w:p>
-      <w:pPr>
-        <w:spacing w:before="0" w:after="200" w:line="276" w:lineRule="auto"/>
-        <w:jc w:val="center"/>
-      </w:pPr>
-      <w:r>
-        <w:rPr>
-          <w:noProof/>
-          <w:lang w:eastAsia="en-CA"/>
-        </w:rPr>
-        <w:drawing>
-          <wp:inline distT="0" distB="0" distL="0" distR="0" wp14:anchorId="5A5395E1" wp14:editId="53A9B56C">
-            <wp:extent cx="4495800" cy="2800350"/>
-            <wp:effectExtent l="0" t="0" r="0" b="0"/>
-            <wp:docPr id="11" name="Picture 11"/>
             <wp:cNvGraphicFramePr>
               <a:graphicFrameLocks xmlns:a="http://schemas.openxmlformats.org/drawingml/2006/main" noChangeAspect="1"/>
             </wp:cNvGraphicFramePr>
@@ -4133,7 +3998,7 @@
                   <pic:spPr>
                     <a:xfrm>
                       <a:off x="0" y="0"/>
-                      <a:ext cx="4495800" cy="2800350"/>
+                      <a:ext cx="6368143" cy="1074284"/>
                     </a:xfrm>
                     <a:prstGeom prst="rect">
                       <a:avLst/>
@@ -4147,6 +4012,11 @@
       </w:r>
     </w:p>
     <w:p>
+      <w:r>
+        <w:br w:type="page"/>
+      </w:r>
+    </w:p>
+    <w:p>
       <w:pPr>
         <w:pStyle w:val="ListParagraph"/>
         <w:numPr>
@@ -4156,25 +4026,76 @@
         <w:spacing w:before="0" w:after="200" w:line="276" w:lineRule="auto"/>
       </w:pPr>
       <w:r>
-        <w:t>Open a single session then branch the session wire and use the property nod</w:t>
-      </w:r>
-      <w:r>
-        <w:t>e to set the Slave ID of each branch</w:t>
-      </w:r>
-      <w:r>
-        <w:t xml:space="preserve"> (this is an example of case C above). Each branched session can run in its own</w:t>
-      </w:r>
-      <w:r>
-        <w:t>, unique,</w:t>
-      </w:r>
-      <w:r>
-        <w:t xml:space="preserve"> data acquisition loop. This method guarantees that all sessions have the same configuration</w:t>
-      </w:r>
-      <w:r>
-        <w:t xml:space="preserve"> however, if one session is closed, the other sessions will be closed as well</w:t>
-      </w:r>
-      <w:r>
-        <w:t xml:space="preserve">. </w:t>
+        <w:lastRenderedPageBreak/>
+        <w:t xml:space="preserve">Open multiple sessions, each using the same </w:t>
+      </w:r>
+      <w:r>
+        <w:t>“</w:t>
+      </w:r>
+      <w:r>
+        <w:t>Mode</w:t>
+      </w:r>
+      <w:r>
+        <w:t>”</w:t>
+      </w:r>
+      <w:r>
+        <w:t xml:space="preserve">, </w:t>
+      </w:r>
+      <w:r>
+        <w:t>“</w:t>
+      </w:r>
+      <w:r>
+        <w:t xml:space="preserve">Serial </w:t>
+      </w:r>
+      <w:proofErr w:type="spellStart"/>
+      <w:r>
+        <w:t>Config</w:t>
+      </w:r>
+      <w:proofErr w:type="spellEnd"/>
+      <w:r>
+        <w:t>”</w:t>
+      </w:r>
+      <w:r>
+        <w:t xml:space="preserve"> and </w:t>
+      </w:r>
+      <w:r>
+        <w:t>“</w:t>
+      </w:r>
+      <w:r>
+        <w:t>VISA Resource</w:t>
+      </w:r>
+      <w:r>
+        <w:t>”</w:t>
+      </w:r>
+      <w:r>
+        <w:t xml:space="preserve"> but unique Slave IDs</w:t>
+      </w:r>
+      <w:r>
+        <w:t xml:space="preserve"> (this is an example of case B above)</w:t>
+      </w:r>
+      <w:r>
+        <w:t>.</w:t>
+      </w:r>
+      <w:r>
+        <w:t xml:space="preserve"> Each session can run in </w:t>
+      </w:r>
+      <w:r>
+        <w:t>its own, unique,</w:t>
+      </w:r>
+      <w:r>
+        <w:t xml:space="preserve"> data acquisition loop</w:t>
+      </w:r>
+      <w:r>
+        <w:t xml:space="preserve"> as long as the 10 second transaction time limit is respected</w:t>
+      </w:r>
+      <w:r>
+        <w:t>. This is the preferred</w:t>
+      </w:r>
+      <w:r>
+        <w:t xml:space="preserve"> solution but care must be taken to ensure that all sessions are configured identically</w:t>
+      </w:r>
+      <w:r>
+        <w:t>.</w:t>
       </w:r>
     </w:p>
     <w:p>
@@ -4188,10 +4109,10 @@
           <w:lang w:eastAsia="en-CA"/>
         </w:rPr>
         <w:drawing>
-          <wp:inline distT="0" distB="0" distL="0" distR="0" wp14:anchorId="2460E678" wp14:editId="374B2AA0">
-            <wp:extent cx="5943600" cy="2667635"/>
+          <wp:inline distT="0" distB="0" distL="0" distR="0" wp14:anchorId="5A5395E1" wp14:editId="53A9B56C">
+            <wp:extent cx="4495800" cy="2800350"/>
             <wp:effectExtent l="0" t="0" r="0" b="0"/>
-            <wp:docPr id="23" name="Picture 23"/>
+            <wp:docPr id="11" name="Picture 11"/>
             <wp:cNvGraphicFramePr>
               <a:graphicFrameLocks xmlns:a="http://schemas.openxmlformats.org/drawingml/2006/main" noChangeAspect="1"/>
             </wp:cNvGraphicFramePr>
@@ -4211,6 +4132,84 @@
                   <pic:spPr>
                     <a:xfrm>
                       <a:off x="0" y="0"/>
+                      <a:ext cx="4495800" cy="2800350"/>
+                    </a:xfrm>
+                    <a:prstGeom prst="rect">
+                      <a:avLst/>
+                    </a:prstGeom>
+                  </pic:spPr>
+                </pic:pic>
+              </a:graphicData>
+            </a:graphic>
+          </wp:inline>
+        </w:drawing>
+      </w:r>
+    </w:p>
+    <w:p>
+      <w:pPr>
+        <w:pStyle w:val="ListParagraph"/>
+        <w:numPr>
+          <w:ilvl w:val="0"/>
+          <w:numId w:val="11"/>
+        </w:numPr>
+        <w:spacing w:before="0" w:after="200" w:line="276" w:lineRule="auto"/>
+      </w:pPr>
+      <w:r>
+        <w:t>Open a single session then branch the session wire and use the property nod</w:t>
+      </w:r>
+      <w:r>
+        <w:t>e to set the Slave ID of each branch</w:t>
+      </w:r>
+      <w:r>
+        <w:t xml:space="preserve"> (this is an example of case C above). Each branched session can run in its own</w:t>
+      </w:r>
+      <w:r>
+        <w:t>, unique,</w:t>
+      </w:r>
+      <w:r>
+        <w:t xml:space="preserve"> data acquisition loop. This method guarantees that all sessions have the same configuration</w:t>
+      </w:r>
+      <w:r>
+        <w:t xml:space="preserve"> however, if one session is closed, the other sessions will be closed as well</w:t>
+      </w:r>
+      <w:r>
+        <w:t xml:space="preserve">. </w:t>
+      </w:r>
+    </w:p>
+    <w:p>
+      <w:pPr>
+        <w:spacing w:before="0" w:after="200" w:line="276" w:lineRule="auto"/>
+        <w:jc w:val="center"/>
+      </w:pPr>
+      <w:r>
+        <w:rPr>
+          <w:noProof/>
+          <w:lang w:eastAsia="en-CA"/>
+        </w:rPr>
+        <w:drawing>
+          <wp:inline distT="0" distB="0" distL="0" distR="0" wp14:anchorId="2460E678" wp14:editId="374B2AA0">
+            <wp:extent cx="5943600" cy="2667635"/>
+            <wp:effectExtent l="0" t="0" r="0" b="0"/>
+            <wp:docPr id="23" name="Picture 23"/>
+            <wp:cNvGraphicFramePr>
+              <a:graphicFrameLocks xmlns:a="http://schemas.openxmlformats.org/drawingml/2006/main" noChangeAspect="1"/>
+            </wp:cNvGraphicFramePr>
+            <a:graphic xmlns:a="http://schemas.openxmlformats.org/drawingml/2006/main">
+              <a:graphicData uri="http://schemas.openxmlformats.org/drawingml/2006/picture">
+                <pic:pic xmlns:pic="http://schemas.openxmlformats.org/drawingml/2006/picture">
+                  <pic:nvPicPr>
+                    <pic:cNvPr id="0" name=""/>
+                    <pic:cNvPicPr/>
+                  </pic:nvPicPr>
+                  <pic:blipFill>
+                    <a:blip r:embed="rId24"/>
+                    <a:stretch>
+                      <a:fillRect/>
+                    </a:stretch>
+                  </pic:blipFill>
+                  <pic:spPr>
+                    <a:xfrm>
+                      <a:off x="0" y="0"/>
                       <a:ext cx="5943600" cy="2667635"/>
                     </a:xfrm>
                     <a:prstGeom prst="rect">
@@ -4231,29 +4230,29 @@
       <w:pPr>
         <w:pStyle w:val="Heading1"/>
       </w:pPr>
-      <w:bookmarkStart w:id="21" w:name="_Toc455765405"/>
-      <w:bookmarkStart w:id="22" w:name="_Toc525830633"/>
+      <w:bookmarkStart w:id="20" w:name="_Toc455765405"/>
+      <w:bookmarkStart w:id="21" w:name="_Toc525830633"/>
       <w:r>
         <w:lastRenderedPageBreak/>
         <w:t>Transaction Functions</w:t>
       </w:r>
+      <w:bookmarkEnd w:id="20"/>
       <w:bookmarkEnd w:id="21"/>
+    </w:p>
+    <w:p>
+      <w:r>
+        <w:t>The Modbus Master API has one VI for each function code of the Modbus Application Specification.</w:t>
+      </w:r>
+    </w:p>
+    <w:p>
+      <w:pPr>
+        <w:pStyle w:val="Heading2"/>
+      </w:pPr>
+      <w:bookmarkStart w:id="22" w:name="_Toc455765406"/>
+      <w:r>
+        <w:t>Read Coils</w:t>
+      </w:r>
       <w:bookmarkEnd w:id="22"/>
-    </w:p>
-    <w:p>
-      <w:r>
-        <w:t>The Modbus Master API has one VI for each function code of the Modbus Application Specification.</w:t>
-      </w:r>
-    </w:p>
-    <w:p>
-      <w:pPr>
-        <w:pStyle w:val="Heading2"/>
-      </w:pPr>
-      <w:bookmarkStart w:id="23" w:name="_Toc455765406"/>
-      <w:r>
-        <w:t>Read Coils</w:t>
-      </w:r>
-      <w:bookmarkEnd w:id="23"/>
     </w:p>
     <w:p>
       <w:pPr>
@@ -4280,7 +4279,7 @@
                     <pic:cNvPicPr/>
                   </pic:nvPicPr>
                   <pic:blipFill rotWithShape="1">
-                    <a:blip r:embed="rId24"/>
+                    <a:blip r:embed="rId25"/>
                     <a:srcRect b="27599"/>
                     <a:stretch/>
                   </pic:blipFill>
@@ -4467,11 +4466,11 @@
       <w:pPr>
         <w:pStyle w:val="Heading2"/>
       </w:pPr>
-      <w:bookmarkStart w:id="24" w:name="_Toc455765407"/>
+      <w:bookmarkStart w:id="23" w:name="_Toc455765407"/>
       <w:r>
         <w:t>Read Discrete Inputs</w:t>
       </w:r>
-      <w:bookmarkEnd w:id="24"/>
+      <w:bookmarkEnd w:id="23"/>
     </w:p>
     <w:p>
       <w:pPr>
@@ -4498,7 +4497,7 @@
                     <pic:cNvPicPr/>
                   </pic:nvPicPr>
                   <pic:blipFill rotWithShape="1">
-                    <a:blip r:embed="rId25"/>
+                    <a:blip r:embed="rId26"/>
                     <a:srcRect b="29624"/>
                     <a:stretch/>
                   </pic:blipFill>
@@ -4694,12 +4693,12 @@
       <w:pPr>
         <w:pStyle w:val="Heading2"/>
       </w:pPr>
-      <w:bookmarkStart w:id="25" w:name="_Toc455765408"/>
+      <w:bookmarkStart w:id="24" w:name="_Toc455765408"/>
       <w:r>
         <w:lastRenderedPageBreak/>
         <w:t>Read Holding Registers</w:t>
       </w:r>
-      <w:bookmarkEnd w:id="25"/>
+      <w:bookmarkEnd w:id="24"/>
     </w:p>
     <w:p>
       <w:pPr>
@@ -4726,7 +4725,7 @@
                     <pic:cNvPicPr/>
                   </pic:nvPicPr>
                   <pic:blipFill rotWithShape="1">
-                    <a:blip r:embed="rId26"/>
+                    <a:blip r:embed="rId27"/>
                     <a:srcRect b="30653"/>
                     <a:stretch/>
                   </pic:blipFill>
@@ -4918,11 +4917,11 @@
       <w:pPr>
         <w:pStyle w:val="Heading2"/>
       </w:pPr>
-      <w:bookmarkStart w:id="26" w:name="_Toc455765409"/>
+      <w:bookmarkStart w:id="25" w:name="_Toc455765409"/>
       <w:r>
         <w:t>Read Input Registers</w:t>
       </w:r>
-      <w:bookmarkEnd w:id="26"/>
+      <w:bookmarkEnd w:id="25"/>
     </w:p>
     <w:p>
       <w:pPr>
@@ -4949,7 +4948,7 @@
                     <pic:cNvPicPr/>
                   </pic:nvPicPr>
                   <pic:blipFill rotWithShape="1">
-                    <a:blip r:embed="rId27"/>
+                    <a:blip r:embed="rId28"/>
                     <a:srcRect b="30216"/>
                     <a:stretch/>
                   </pic:blipFill>
@@ -5141,12 +5140,12 @@
       <w:pPr>
         <w:pStyle w:val="Heading2"/>
       </w:pPr>
-      <w:bookmarkStart w:id="27" w:name="_Toc455765410"/>
+      <w:bookmarkStart w:id="26" w:name="_Toc455765410"/>
       <w:r>
         <w:lastRenderedPageBreak/>
         <w:t>Write Single Coil</w:t>
       </w:r>
-      <w:bookmarkEnd w:id="27"/>
+      <w:bookmarkEnd w:id="26"/>
     </w:p>
     <w:p>
       <w:pPr>
@@ -5173,7 +5172,7 @@
                     <pic:cNvPicPr/>
                   </pic:nvPicPr>
                   <pic:blipFill rotWithShape="1">
-                    <a:blip r:embed="rId28"/>
+                    <a:blip r:embed="rId29"/>
                     <a:srcRect b="23191"/>
                     <a:stretch/>
                   </pic:blipFill>
@@ -5356,11 +5355,11 @@
       <w:pPr>
         <w:pStyle w:val="Heading2"/>
       </w:pPr>
-      <w:bookmarkStart w:id="28" w:name="_Toc455765411"/>
+      <w:bookmarkStart w:id="27" w:name="_Toc455765411"/>
       <w:r>
         <w:t>Write Single Register</w:t>
       </w:r>
-      <w:bookmarkEnd w:id="28"/>
+      <w:bookmarkEnd w:id="27"/>
     </w:p>
     <w:p>
       <w:pPr>
@@ -5387,7 +5386,7 @@
                     <pic:cNvPicPr/>
                   </pic:nvPicPr>
                   <pic:blipFill rotWithShape="1">
-                    <a:blip r:embed="rId29"/>
+                    <a:blip r:embed="rId30"/>
                     <a:srcRect b="30287"/>
                     <a:stretch/>
                   </pic:blipFill>
@@ -5574,12 +5573,12 @@
       <w:pPr>
         <w:pStyle w:val="Heading2"/>
       </w:pPr>
-      <w:bookmarkStart w:id="29" w:name="_Toc455765412"/>
+      <w:bookmarkStart w:id="28" w:name="_Toc455765412"/>
       <w:r>
         <w:lastRenderedPageBreak/>
         <w:t>Read Exception Status</w:t>
       </w:r>
-      <w:bookmarkEnd w:id="29"/>
+      <w:bookmarkEnd w:id="28"/>
     </w:p>
     <w:p>
       <w:pPr>
@@ -5606,7 +5605,7 @@
                     <pic:cNvPicPr/>
                   </pic:nvPicPr>
                   <pic:blipFill rotWithShape="1">
-                    <a:blip r:embed="rId30"/>
+                    <a:blip r:embed="rId31"/>
                     <a:srcRect b="27923"/>
                     <a:stretch/>
                   </pic:blipFill>
@@ -5736,11 +5735,11 @@
       <w:pPr>
         <w:pStyle w:val="Heading2"/>
       </w:pPr>
-      <w:bookmarkStart w:id="30" w:name="_Toc455765413"/>
+      <w:bookmarkStart w:id="29" w:name="_Toc455765413"/>
       <w:r>
         <w:t>Write Multiple Coils</w:t>
       </w:r>
-      <w:bookmarkEnd w:id="30"/>
+      <w:bookmarkEnd w:id="29"/>
     </w:p>
     <w:p>
       <w:pPr>
@@ -5767,7 +5766,7 @@
                     <pic:cNvPicPr/>
                   </pic:nvPicPr>
                   <pic:blipFill rotWithShape="1">
-                    <a:blip r:embed="rId31"/>
+                    <a:blip r:embed="rId32"/>
                     <a:srcRect b="27636"/>
                     <a:stretch/>
                   </pic:blipFill>
@@ -5949,12 +5948,12 @@
       <w:pPr>
         <w:pStyle w:val="Heading2"/>
       </w:pPr>
-      <w:bookmarkStart w:id="31" w:name="_Toc455765414"/>
+      <w:bookmarkStart w:id="30" w:name="_Toc455765414"/>
       <w:r>
         <w:lastRenderedPageBreak/>
         <w:t>Write Multiple Registers</w:t>
       </w:r>
-      <w:bookmarkEnd w:id="31"/>
+      <w:bookmarkEnd w:id="30"/>
     </w:p>
     <w:p>
       <w:pPr>
@@ -5981,7 +5980,7 @@
                     <pic:cNvPicPr/>
                   </pic:nvPicPr>
                   <pic:blipFill rotWithShape="1">
-                    <a:blip r:embed="rId32"/>
+                    <a:blip r:embed="rId33"/>
                     <a:srcRect b="30909"/>
                     <a:stretch/>
                   </pic:blipFill>
@@ -6153,11 +6152,11 @@
       <w:pPr>
         <w:pStyle w:val="Heading2"/>
       </w:pPr>
-      <w:bookmarkStart w:id="32" w:name="_Toc455765415"/>
+      <w:bookmarkStart w:id="31" w:name="_Toc455765415"/>
       <w:r>
         <w:t>Mask Write Holding Registers</w:t>
       </w:r>
-      <w:bookmarkEnd w:id="32"/>
+      <w:bookmarkEnd w:id="31"/>
     </w:p>
     <w:p>
       <w:pPr>
@@ -6184,7 +6183,7 @@
                     <pic:cNvPicPr/>
                   </pic:nvPicPr>
                   <pic:blipFill rotWithShape="1">
-                    <a:blip r:embed="rId33"/>
+                    <a:blip r:embed="rId34"/>
                     <a:srcRect b="66038"/>
                     <a:stretch/>
                   </pic:blipFill>
@@ -6493,11 +6492,11 @@
       <w:pPr>
         <w:pStyle w:val="Heading2"/>
       </w:pPr>
-      <w:bookmarkStart w:id="33" w:name="_Toc455765416"/>
+      <w:bookmarkStart w:id="32" w:name="_Toc455765416"/>
       <w:r>
         <w:t>Read-Write Holding Registers</w:t>
       </w:r>
-      <w:bookmarkEnd w:id="33"/>
+      <w:bookmarkEnd w:id="32"/>
     </w:p>
     <w:p>
       <w:pPr>
@@ -6524,7 +6523,7 @@
                     <pic:cNvPicPr/>
                   </pic:nvPicPr>
                   <pic:blipFill rotWithShape="1">
-                    <a:blip r:embed="rId34"/>
+                    <a:blip r:embed="rId35"/>
                     <a:srcRect b="31507"/>
                     <a:stretch/>
                   </pic:blipFill>
@@ -6787,12 +6786,12 @@
       <w:pPr>
         <w:pStyle w:val="Heading2"/>
       </w:pPr>
-      <w:bookmarkStart w:id="34" w:name="_Toc455765417"/>
+      <w:bookmarkStart w:id="33" w:name="_Toc455765417"/>
       <w:r>
         <w:lastRenderedPageBreak/>
         <w:t>Read Device Identification</w:t>
       </w:r>
-      <w:bookmarkEnd w:id="34"/>
+      <w:bookmarkEnd w:id="33"/>
     </w:p>
     <w:p>
       <w:pPr>
@@ -6819,7 +6818,7 @@
                     <pic:cNvPicPr/>
                   </pic:nvPicPr>
                   <pic:blipFill rotWithShape="1">
-                    <a:blip r:embed="rId35"/>
+                    <a:blip r:embed="rId36"/>
                     <a:srcRect r="21765" b="78992"/>
                     <a:stretch/>
                   </pic:blipFill>
@@ -7205,7 +7204,7 @@
           <w:szCs w:val="28"/>
         </w:rPr>
       </w:pPr>
-      <w:bookmarkStart w:id="35" w:name="_Toc455765419"/>
+      <w:bookmarkStart w:id="34" w:name="_Toc455765419"/>
       <w:r>
         <w:br w:type="page"/>
       </w:r>
@@ -7214,12 +7213,12 @@
       <w:pPr>
         <w:pStyle w:val="Heading1"/>
       </w:pPr>
-      <w:bookmarkStart w:id="36" w:name="_Toc525830634"/>
+      <w:bookmarkStart w:id="35" w:name="_Toc525830634"/>
       <w:r>
         <w:lastRenderedPageBreak/>
         <w:t>MB VISA Locks</w:t>
       </w:r>
-      <w:bookmarkEnd w:id="36"/>
+      <w:bookmarkEnd w:id="35"/>
     </w:p>
     <w:p>
       <w:r>
@@ -7233,7 +7232,7 @@
       <w:r>
         <w:t xml:space="preserve">The discussion about the flaw and fix can be found here: </w:t>
       </w:r>
-      <w:hyperlink r:id="rId36" w:history="1">
+      <w:hyperlink r:id="rId37" w:history="1">
         <w:r>
           <w:rPr>
             <w:rStyle w:val="Hyperlink"/>
@@ -7256,81 +7255,6 @@
             <wp:extent cx="3267075" cy="647700"/>
             <wp:effectExtent l="0" t="0" r="9525" b="0"/>
             <wp:docPr id="3" name="Picture 3"/>
-            <wp:cNvGraphicFramePr>
-              <a:graphicFrameLocks xmlns:a="http://schemas.openxmlformats.org/drawingml/2006/main" noChangeAspect="1"/>
-            </wp:cNvGraphicFramePr>
-            <a:graphic xmlns:a="http://schemas.openxmlformats.org/drawingml/2006/main">
-              <a:graphicData uri="http://schemas.openxmlformats.org/drawingml/2006/picture">
-                <pic:pic xmlns:pic="http://schemas.openxmlformats.org/drawingml/2006/picture">
-                  <pic:nvPicPr>
-                    <pic:cNvPr id="0" name=""/>
-                    <pic:cNvPicPr/>
-                  </pic:nvPicPr>
-                  <pic:blipFill>
-                    <a:blip r:embed="rId37"/>
-                    <a:stretch>
-                      <a:fillRect/>
-                    </a:stretch>
-                  </pic:blipFill>
-                  <pic:spPr>
-                    <a:xfrm>
-                      <a:off x="0" y="0"/>
-                      <a:ext cx="3267075" cy="647700"/>
-                    </a:xfrm>
-                    <a:prstGeom prst="rect">
-                      <a:avLst/>
-                    </a:prstGeom>
-                  </pic:spPr>
-                </pic:pic>
-              </a:graphicData>
-            </a:graphic>
-          </wp:inline>
-        </w:drawing>
-      </w:r>
-    </w:p>
-    <w:p>
-      <w:r>
-        <w:t>The Modbus Master library calls the MB VISA Lock library internally</w:t>
-      </w:r>
-      <w:r>
-        <w:t>.</w:t>
-      </w:r>
-      <w:r>
-        <w:t xml:space="preserve"> </w:t>
-      </w:r>
-      <w:r>
-        <w:t>F</w:t>
-      </w:r>
-      <w:r>
-        <w:t xml:space="preserve">or advanced users, the library has been included in the </w:t>
-      </w:r>
-      <w:r>
-        <w:t>Modbus Palette.</w:t>
-      </w:r>
-    </w:p>
-    <w:p/>
-    <w:p>
-      <w:pPr>
-        <w:pStyle w:val="Heading2"/>
-      </w:pPr>
-      <w:r>
-        <w:t>Obtain VISA Lock Ref</w:t>
-      </w:r>
-    </w:p>
-    <w:p>
-      <w:pPr>
-        <w:jc w:val="center"/>
-      </w:pPr>
-      <w:r>
-        <w:rPr>
-          <w:noProof/>
-          <w:lang w:eastAsia="en-CA"/>
-        </w:rPr>
-        <w:drawing>
-          <wp:inline distT="0" distB="0" distL="0" distR="0" wp14:anchorId="475530FC" wp14:editId="3619A0E5">
-            <wp:extent cx="2714625" cy="723900"/>
-            <wp:effectExtent l="0" t="0" r="9525" b="0"/>
-            <wp:docPr id="27" name="Picture 27"/>
             <wp:cNvGraphicFramePr>
               <a:graphicFrameLocks xmlns:a="http://schemas.openxmlformats.org/drawingml/2006/main" noChangeAspect="1"/>
             </wp:cNvGraphicFramePr>
@@ -7350,7 +7274,7 @@
                   <pic:spPr>
                     <a:xfrm>
                       <a:off x="0" y="0"/>
-                      <a:ext cx="2714625" cy="723900"/>
+                      <a:ext cx="3267075" cy="647700"/>
                     </a:xfrm>
                     <a:prstGeom prst="rect">
                       <a:avLst/>
@@ -7365,18 +7289,22 @@
     </w:p>
     <w:p>
       <w:r>
-        <w:t>Obtain</w:t>
-      </w:r>
-      <w:r>
-        <w:t xml:space="preserve"> the reference for the VISA resource lock. This reference is stored in the </w:t>
-      </w:r>
-      <w:proofErr w:type="spellStart"/>
-      <w:r>
-        <w:t>UserData</w:t>
-      </w:r>
-      <w:proofErr w:type="spellEnd"/>
-      <w:r>
-        <w:t xml:space="preserve"> property of the output VISA session. This VI should be called just after the VISA session is opened.</w:t>
+        <w:t>The Modbus Master library calls the MB VISA Lock library internally</w:t>
+      </w:r>
+      <w:r>
+        <w:t>.</w:t>
+      </w:r>
+      <w:r>
+        <w:t xml:space="preserve"> </w:t>
+      </w:r>
+      <w:r>
+        <w:t>F</w:t>
+      </w:r>
+      <w:r>
+        <w:t xml:space="preserve">or advanced users, the library has been included in the </w:t>
+      </w:r>
+      <w:r>
+        <w:t>Modbus Palette.</w:t>
       </w:r>
     </w:p>
     <w:p/>
@@ -7385,7 +7313,7 @@
         <w:pStyle w:val="Heading2"/>
       </w:pPr>
       <w:r>
-        <w:t>Acquire VISA Lock</w:t>
+        <w:t>Obtain VISA Lock Ref</w:t>
       </w:r>
     </w:p>
     <w:p>
@@ -7398,10 +7326,10 @@
           <w:lang w:eastAsia="en-CA"/>
         </w:rPr>
         <w:drawing>
-          <wp:inline distT="0" distB="0" distL="0" distR="0" wp14:anchorId="609B87D8" wp14:editId="49B7469B">
-            <wp:extent cx="3390900" cy="838200"/>
-            <wp:effectExtent l="0" t="0" r="0" b="0"/>
-            <wp:docPr id="28" name="Picture 28"/>
+          <wp:inline distT="0" distB="0" distL="0" distR="0" wp14:anchorId="475530FC" wp14:editId="3619A0E5">
+            <wp:extent cx="2714625" cy="723900"/>
+            <wp:effectExtent l="0" t="0" r="9525" b="0"/>
+            <wp:docPr id="27" name="Picture 27"/>
             <wp:cNvGraphicFramePr>
               <a:graphicFrameLocks xmlns:a="http://schemas.openxmlformats.org/drawingml/2006/main" noChangeAspect="1"/>
             </wp:cNvGraphicFramePr>
@@ -7421,7 +7349,7 @@
                   <pic:spPr>
                     <a:xfrm>
                       <a:off x="0" y="0"/>
-                      <a:ext cx="3390900" cy="838200"/>
+                      <a:ext cx="2714625" cy="723900"/>
                     </a:xfrm>
                     <a:prstGeom prst="rect">
                       <a:avLst/>
@@ -7436,36 +7364,27 @@
     </w:p>
     <w:p>
       <w:r>
-        <w:t>Attempt</w:t>
-      </w:r>
-      <w:r>
-        <w:t xml:space="preserve"> to acquire an exclusive lock on the VISA resource.</w:t>
-      </w:r>
-      <w:r>
-        <w:t xml:space="preserve"> If the lock cannot be obtained before the specified timeout, error</w:t>
-      </w:r>
-      <w:r>
-        <w:t xml:space="preserve"> -1073807345</w:t>
-      </w:r>
-      <w:r>
-        <w:t xml:space="preserve"> will be returned. </w:t>
-      </w:r>
-    </w:p>
-    <w:p>
-      <w:pPr>
-        <w:spacing w:before="0" w:after="200" w:line="276" w:lineRule="auto"/>
-      </w:pPr>
-      <w:r>
-        <w:br w:type="page"/>
-      </w:r>
-    </w:p>
+        <w:t>Obtain</w:t>
+      </w:r>
+      <w:r>
+        <w:t xml:space="preserve"> the reference for the VISA resource lock. This reference is stored in the </w:t>
+      </w:r>
+      <w:proofErr w:type="spellStart"/>
+      <w:r>
+        <w:t>UserData</w:t>
+      </w:r>
+      <w:proofErr w:type="spellEnd"/>
+      <w:r>
+        <w:t xml:space="preserve"> property of the output VISA session. This VI should be called just after the VISA session is opened.</w:t>
+      </w:r>
+    </w:p>
+    <w:p/>
     <w:p>
       <w:pPr>
         <w:pStyle w:val="Heading2"/>
       </w:pPr>
       <w:r>
-        <w:lastRenderedPageBreak/>
-        <w:t>Release VISA Lock</w:t>
+        <w:t>Acquire VISA Lock</w:t>
       </w:r>
     </w:p>
     <w:p>
@@ -7478,10 +7397,10 @@
           <w:lang w:eastAsia="en-CA"/>
         </w:rPr>
         <w:drawing>
-          <wp:inline distT="0" distB="0" distL="0" distR="0" wp14:anchorId="02C42B20" wp14:editId="2088C069">
-            <wp:extent cx="3343275" cy="723900"/>
-            <wp:effectExtent l="0" t="0" r="9525" b="0"/>
-            <wp:docPr id="29" name="Picture 29"/>
+          <wp:inline distT="0" distB="0" distL="0" distR="0" wp14:anchorId="609B87D8" wp14:editId="49B7469B">
+            <wp:extent cx="3390900" cy="838200"/>
+            <wp:effectExtent l="0" t="0" r="0" b="0"/>
+            <wp:docPr id="28" name="Picture 28"/>
             <wp:cNvGraphicFramePr>
               <a:graphicFrameLocks xmlns:a="http://schemas.openxmlformats.org/drawingml/2006/main" noChangeAspect="1"/>
             </wp:cNvGraphicFramePr>
@@ -7501,7 +7420,7 @@
                   <pic:spPr>
                     <a:xfrm>
                       <a:off x="0" y="0"/>
-                      <a:ext cx="3343275" cy="723900"/>
+                      <a:ext cx="3390900" cy="838200"/>
                     </a:xfrm>
                     <a:prstGeom prst="rect">
                       <a:avLst/>
@@ -7516,24 +7435,36 @@
     </w:p>
     <w:p>
       <w:r>
-        <w:t>Release the</w:t>
-      </w:r>
-      <w:r>
-        <w:t xml:space="preserve"> session's exclusive lock on the VISA resource.</w:t>
-      </w:r>
-    </w:p>
-    <w:p>
-      <w:r>
-        <w:t>Input errors do not affect the behavior of this VI.</w:t>
-      </w:r>
-    </w:p>
-    <w:p/>
+        <w:t>Attempt</w:t>
+      </w:r>
+      <w:r>
+        <w:t xml:space="preserve"> to acquire an exclusive lock on the VISA resource.</w:t>
+      </w:r>
+      <w:r>
+        <w:t xml:space="preserve"> If the lock cannot be obtained before the specified timeout, error</w:t>
+      </w:r>
+      <w:r>
+        <w:t xml:space="preserve"> -1073807345</w:t>
+      </w:r>
+      <w:r>
+        <w:t xml:space="preserve"> will be returned. </w:t>
+      </w:r>
+    </w:p>
+    <w:p>
+      <w:pPr>
+        <w:spacing w:before="0" w:after="200" w:line="276" w:lineRule="auto"/>
+      </w:pPr>
+      <w:r>
+        <w:br w:type="page"/>
+      </w:r>
+    </w:p>
     <w:p>
       <w:pPr>
         <w:pStyle w:val="Heading2"/>
       </w:pPr>
       <w:r>
-        <w:t>Dispose VISA Lock Ref</w:t>
+        <w:lastRenderedPageBreak/>
+        <w:t>Release VISA Lock</w:t>
       </w:r>
     </w:p>
     <w:p>
@@ -7546,10 +7477,10 @@
           <w:lang w:eastAsia="en-CA"/>
         </w:rPr>
         <w:drawing>
-          <wp:inline distT="0" distB="0" distL="0" distR="0" wp14:anchorId="7FDC1E8D" wp14:editId="4E7CBCB1">
-            <wp:extent cx="2752725" cy="676275"/>
-            <wp:effectExtent l="0" t="0" r="9525" b="9525"/>
-            <wp:docPr id="30" name="Picture 30"/>
+          <wp:inline distT="0" distB="0" distL="0" distR="0" wp14:anchorId="02C42B20" wp14:editId="2088C069">
+            <wp:extent cx="3343275" cy="723900"/>
+            <wp:effectExtent l="0" t="0" r="9525" b="0"/>
+            <wp:docPr id="29" name="Picture 29"/>
             <wp:cNvGraphicFramePr>
               <a:graphicFrameLocks xmlns:a="http://schemas.openxmlformats.org/drawingml/2006/main" noChangeAspect="1"/>
             </wp:cNvGraphicFramePr>
@@ -7569,6 +7500,74 @@
                   <pic:spPr>
                     <a:xfrm>
                       <a:off x="0" y="0"/>
+                      <a:ext cx="3343275" cy="723900"/>
+                    </a:xfrm>
+                    <a:prstGeom prst="rect">
+                      <a:avLst/>
+                    </a:prstGeom>
+                  </pic:spPr>
+                </pic:pic>
+              </a:graphicData>
+            </a:graphic>
+          </wp:inline>
+        </w:drawing>
+      </w:r>
+    </w:p>
+    <w:p>
+      <w:r>
+        <w:t>Release the</w:t>
+      </w:r>
+      <w:r>
+        <w:t xml:space="preserve"> session's exclusive lock on the VISA resource.</w:t>
+      </w:r>
+    </w:p>
+    <w:p>
+      <w:r>
+        <w:t>Input errors do not affect the behavior of this VI.</w:t>
+      </w:r>
+    </w:p>
+    <w:p/>
+    <w:p>
+      <w:pPr>
+        <w:pStyle w:val="Heading2"/>
+      </w:pPr>
+      <w:r>
+        <w:t>Dispose VISA Lock Ref</w:t>
+      </w:r>
+    </w:p>
+    <w:p>
+      <w:pPr>
+        <w:jc w:val="center"/>
+      </w:pPr>
+      <w:r>
+        <w:rPr>
+          <w:noProof/>
+          <w:lang w:eastAsia="en-CA"/>
+        </w:rPr>
+        <w:drawing>
+          <wp:inline distT="0" distB="0" distL="0" distR="0" wp14:anchorId="7FDC1E8D" wp14:editId="4E7CBCB1">
+            <wp:extent cx="2752725" cy="676275"/>
+            <wp:effectExtent l="0" t="0" r="9525" b="9525"/>
+            <wp:docPr id="30" name="Picture 30"/>
+            <wp:cNvGraphicFramePr>
+              <a:graphicFrameLocks xmlns:a="http://schemas.openxmlformats.org/drawingml/2006/main" noChangeAspect="1"/>
+            </wp:cNvGraphicFramePr>
+            <a:graphic xmlns:a="http://schemas.openxmlformats.org/drawingml/2006/main">
+              <a:graphicData uri="http://schemas.openxmlformats.org/drawingml/2006/picture">
+                <pic:pic xmlns:pic="http://schemas.openxmlformats.org/drawingml/2006/picture">
+                  <pic:nvPicPr>
+                    <pic:cNvPr id="0" name=""/>
+                    <pic:cNvPicPr/>
+                  </pic:nvPicPr>
+                  <pic:blipFill>
+                    <a:blip r:embed="rId42"/>
+                    <a:stretch>
+                      <a:fillRect/>
+                    </a:stretch>
+                  </pic:blipFill>
+                  <pic:spPr>
+                    <a:xfrm>
+                      <a:off x="0" y="0"/>
                       <a:ext cx="2752725" cy="676275"/>
                     </a:xfrm>
                     <a:prstGeom prst="rect">
@@ -7604,13 +7603,13 @@
       <w:pPr>
         <w:pStyle w:val="Heading1"/>
       </w:pPr>
-      <w:bookmarkStart w:id="37" w:name="_Toc525830635"/>
+      <w:bookmarkStart w:id="36" w:name="_Toc525830635"/>
       <w:r>
         <w:lastRenderedPageBreak/>
         <w:t>Error Codes</w:t>
       </w:r>
-      <w:bookmarkEnd w:id="35"/>
-      <w:bookmarkEnd w:id="37"/>
+      <w:bookmarkEnd w:id="34"/>
+      <w:bookmarkEnd w:id="36"/>
     </w:p>
     <w:p>
       <w:r>
@@ -8143,7 +8142,10 @@
         </w:tc>
       </w:tr>
     </w:tbl>
-    <w:p/>
+    <w:p>
+      <w:bookmarkStart w:id="37" w:name="_GoBack"/>
+      <w:bookmarkEnd w:id="37"/>
+    </w:p>
     <w:p>
       <w:pPr>
         <w:pStyle w:val="Heading1"/>
@@ -8258,7 +8260,7 @@
       </w:r>
     </w:p>
     <w:sectPr>
-      <w:footerReference w:type="default" r:id="rId42"/>
+      <w:footerReference w:type="default" r:id="rId43"/>
       <w:pgSz w:w="12240" w:h="15840"/>
       <w:pgMar w:top="1134" w:right="1134" w:bottom="1134" w:left="1134" w:header="709" w:footer="709" w:gutter="0"/>
       <w:cols w:space="708"/>
@@ -8470,7 +8472,7 @@
               <w:sz w:val="20"/>
               <w:szCs w:val="20"/>
             </w:rPr>
-            <w:t>Error Codes</w:t>
+            <w:t>Transaction Functions</w:t>
           </w:r>
           <w:r>
             <w:rPr>
@@ -8513,7 +8515,7 @@
               <w:noProof/>
               <w:color w:val="FFFFFF" w:themeColor="background1"/>
             </w:rPr>
-            <w:t>21</w:t>
+            <w:t>17</w:t>
           </w:r>
           <w:r>
             <w:rPr>
@@ -12135,6 +12137,7 @@
     <w:rsid w:val="00E36D68"/>
     <w:rsid w:val="00EA3160"/>
     <w:rsid w:val="00EE2E92"/>
+    <w:rsid w:val="00FE7654"/>
   </w:rsids>
   <m:mathPr>
     <m:mathFont m:val="Cambria Math"/>
@@ -12899,7 +12902,7 @@
 </file>
 
 <file path=customXml/itemProps1.xml><?xml version="1.0" encoding="utf-8"?>
-<ds:datastoreItem xmlns:ds="http://schemas.openxmlformats.org/officeDocument/2006/customXml" ds:itemID="{6AA194C2-336D-4DD0-ADDB-FF25CD95C36F}">
+<ds:datastoreItem xmlns:ds="http://schemas.openxmlformats.org/officeDocument/2006/customXml" ds:itemID="{AAD4D865-24EA-4D60-9DCB-4E55C230DFDB}">
   <ds:schemaRefs>
     <ds:schemaRef ds:uri="http://schemas.openxmlformats.org/officeDocument/2006/bibliography"/>
   </ds:schemaRefs>

</xml_diff>